<commit_message>
added images input to be display on readme file
</commit_message>
<xml_diff>
--- a/README file generator Questions.docx
+++ b/README file generator Questions.docx
@@ -152,6 +152,163 @@
           <w:t>https://docs.github.com/en/get-started/writing-on-github/getting-started-with-writing-and-formatting-on-github/basic-writing-and-formatting-syntax</w:t>
         </w:r>
       </w:hyperlink>
+    </w:p>
+    <w:p>
+      <w:r>
+        <w:t># **Readme File Generator**</w:t>
+      </w:r>
+    </w:p>
+    <w:p>
+      <w:r>
+        <w:t>## Motivation</w:t>
+      </w:r>
+    </w:p>
+    <w:p>
+      <w:r>
+        <w:t xml:space="preserve">    Make the process of creating, writing and saving a Readme file easier by automating it.</w:t>
+      </w:r>
+    </w:p>
+    <w:p>
+      <w:r>
+        <w:t>## Problem solved</w:t>
+      </w:r>
+    </w:p>
+    <w:p>
+      <w:r>
+        <w:t xml:space="preserve">    It keeps track of all the points to include in the readme file so you dont forget.</w:t>
+      </w:r>
+    </w:p>
+    <w:p>
+      <w:r>
+        <w:t>## How It works</w:t>
+      </w:r>
+    </w:p>
+    <w:p/>
+    <w:p>
+      <w:r>
+        <w:t xml:space="preserve"> First it prompts the user with questions about the app/project he is creating. When the user answers all the questions the readme file is created and the answers</w:t>
+      </w:r>
+      <w:r>
+        <w:t xml:space="preserve"> are added</w:t>
+      </w:r>
+      <w:r>
+        <w:t xml:space="preserve"> to the file content</w:t>
+      </w:r>
+      <w:r>
+        <w:t>.</w:t>
+      </w:r>
+      <w:r>
+        <w:t xml:space="preserve"> </w:t>
+      </w:r>
+      <w:r>
+        <w:t>A</w:t>
+      </w:r>
+      <w:r>
+        <w:t>fter that</w:t>
+      </w:r>
+      <w:r>
+        <w:t>, The application</w:t>
+      </w:r>
+      <w:r>
+        <w:t xml:space="preserve"> saves it</w:t>
+      </w:r>
+      <w:r>
+        <w:t xml:space="preserve"> in the readme file</w:t>
+      </w:r>
+      <w:r>
+        <w:t xml:space="preserve"> for the user to retri</w:t>
+      </w:r>
+      <w:r>
+        <w:t>e</w:t>
+      </w:r>
+      <w:r>
+        <w:t>ve later.</w:t>
+      </w:r>
+    </w:p>
+    <w:p>
+      <w:r>
+        <w:t>## Outstanding App characteristics</w:t>
+      </w:r>
+    </w:p>
+    <w:p>
+      <w:r>
+        <w:t xml:space="preserve">The code is easy to </w:t>
+      </w:r>
+      <w:r>
+        <w:t>maintain</w:t>
+      </w:r>
+      <w:r>
+        <w:t xml:space="preserve"> and the quality of the readme file</w:t>
+      </w:r>
+      <w:r>
+        <w:t xml:space="preserve"> formatting </w:t>
+      </w:r>
+      <w:r>
+        <w:t>is good  .</w:t>
+      </w:r>
+    </w:p>
+    <w:p/>
+    <w:p>
+      <w:r>
+        <w:t>## Challenges</w:t>
+      </w:r>
+    </w:p>
+    <w:p>
+      <w:r>
+        <w:t xml:space="preserve">    </w:t>
+      </w:r>
+      <w:r>
+        <w:t>N</w:t>
+      </w:r>
+      <w:r>
+        <w:t>o knowing about a better way to make a readme file.</w:t>
+      </w:r>
+    </w:p>
+    <w:p>
+      <w:r>
+        <w:lastRenderedPageBreak/>
+        <w:t>## What was learnt</w:t>
+      </w:r>
+    </w:p>
+    <w:p>
+      <w:r>
+        <w:t>How to better present and  format a readme file</w:t>
+      </w:r>
+    </w:p>
+    <w:p>
+      <w:r>
+        <w:t>## Future Features</w:t>
+      </w:r>
+    </w:p>
+    <w:p>
+      <w:r>
+        <w:t xml:space="preserve">    none</w:t>
+      </w:r>
+    </w:p>
+    <w:p>
+      <w:r>
+        <w:t>## Screenshots</w:t>
+      </w:r>
+    </w:p>
+    <w:p>
+      <w:r>
+        <w:t xml:space="preserve">    ok.</w:t>
+      </w:r>
+    </w:p>
+    <w:p>
+      <w:r>
+        <w:t>## Link to deployed application</w:t>
+      </w:r>
+    </w:p>
+    <w:p>
+      <w:r>
+        <w:t xml:space="preserve">    hello.com.</w:t>
+      </w:r>
+    </w:p>
+    <w:p>
+      <w:r>
+        <w:t xml:space="preserve">   </w:t>
+      </w:r>
     </w:p>
     <w:p/>
     <w:p/>
@@ -168,6 +325,92 @@
 <file path=word/numbering.xml><?xml version="1.0" encoding="utf-8"?>
 <w:numbering xmlns:wpc="http://schemas.microsoft.com/office/word/2010/wordprocessingCanvas" xmlns:cx="http://schemas.microsoft.com/office/drawing/2014/chartex" xmlns:cx1="http://schemas.microsoft.com/office/drawing/2015/9/8/chartex" xmlns:cx2="http://schemas.microsoft.com/office/drawing/2015/10/21/chartex" xmlns:cx3="http://schemas.microsoft.com/office/drawing/2016/5/9/chartex" xmlns:cx4="http://schemas.microsoft.com/office/drawing/2016/5/10/chartex" xmlns:cx5="http://schemas.microsoft.com/office/drawing/2016/5/11/chartex" xmlns:cx6="http://schemas.microsoft.com/office/drawing/2016/5/12/chartex" xmlns:cx7="http://schemas.microsoft.com/office/drawing/2016/5/13/chartex" xmlns:cx8="http://schemas.microsoft.com/office/drawing/2016/5/14/chartex" xmlns:mc="http://schemas.openxmlformats.org/markup-compatibility/2006" xmlns:aink="http://schemas.microsoft.com/office/drawing/2016/ink" xmlns:am3d="http://schemas.microsoft.com/office/drawing/2017/model3d" xmlns:o="urn:schemas-microsoft-com:office:office" xmlns:r="http://schemas.openxmlformats.org/officeDocument/2006/relationships" xmlns:m="http://schemas.openxmlformats.org/officeDocument/2006/math" xmlns:v="urn:schemas-microsoft-com:vml" xmlns:wp14="http://schemas.microsoft.com/office/word/2010/wordprocessingDrawing" xmlns:wp="http://schemas.openxmlformats.org/drawingml/2006/wordprocessingDrawing" xmlns:w10="urn:schemas-microsoft-com:office:word" xmlns:w="http://schemas.openxmlformats.org/wordprocessingml/2006/main" xmlns:w14="http://schemas.microsoft.com/office/word/2010/wordml" xmlns:w15="http://schemas.microsoft.com/office/word/2012/wordml" xmlns:w16cex="http://schemas.microsoft.com/office/word/2018/wordml/cex" xmlns:w16cid="http://schemas.microsoft.com/office/word/2016/wordml/cid" xmlns:w16="http://schemas.microsoft.com/office/word/2018/wordml" xmlns:w16sdtdh="http://schemas.microsoft.com/office/word/2020/wordml/sdtdatahash" xmlns:w16se="http://schemas.microsoft.com/office/word/2015/wordml/symex" xmlns:wpg="http://schemas.microsoft.com/office/word/2010/wordprocessingGroup" xmlns:wpi="http://schemas.microsoft.com/office/word/2010/wordprocessingInk" xmlns:wne="http://schemas.microsoft.com/office/word/2006/wordml" xmlns:wps="http://schemas.microsoft.com/office/word/2010/wordprocessingShape" mc:Ignorable="w14 w15 w16se w16cid w16 w16cex w16sdtdh wp14">
   <w:abstractNum w:abstractNumId="0" w15:restartNumberingAfterBreak="0">
+    <w:nsid w:val="063D76E5"/>
+    <w:multiLevelType w:val="hybridMultilevel"/>
+    <w:tmpl w:val="1096ACFC"/>
+    <w:lvl w:ilvl="0" w:tplc="0C09000F">
+      <w:start w:val="1"/>
+      <w:numFmt w:val="decimal"/>
+      <w:lvlText w:val="%1."/>
+      <w:lvlJc w:val="left"/>
+      <w:pPr>
+        <w:ind w:left="720" w:hanging="360"/>
+      </w:pPr>
+    </w:lvl>
+    <w:lvl w:ilvl="1" w:tplc="0C090019" w:tentative="1">
+      <w:start w:val="1"/>
+      <w:numFmt w:val="lowerLetter"/>
+      <w:lvlText w:val="%2."/>
+      <w:lvlJc w:val="left"/>
+      <w:pPr>
+        <w:ind w:left="1440" w:hanging="360"/>
+      </w:pPr>
+    </w:lvl>
+    <w:lvl w:ilvl="2" w:tplc="0C09001B" w:tentative="1">
+      <w:start w:val="1"/>
+      <w:numFmt w:val="lowerRoman"/>
+      <w:lvlText w:val="%3."/>
+      <w:lvlJc w:val="right"/>
+      <w:pPr>
+        <w:ind w:left="2160" w:hanging="180"/>
+      </w:pPr>
+    </w:lvl>
+    <w:lvl w:ilvl="3" w:tplc="0C09000F" w:tentative="1">
+      <w:start w:val="1"/>
+      <w:numFmt w:val="decimal"/>
+      <w:lvlText w:val="%4."/>
+      <w:lvlJc w:val="left"/>
+      <w:pPr>
+        <w:ind w:left="2880" w:hanging="360"/>
+      </w:pPr>
+    </w:lvl>
+    <w:lvl w:ilvl="4" w:tplc="0C090019" w:tentative="1">
+      <w:start w:val="1"/>
+      <w:numFmt w:val="lowerLetter"/>
+      <w:lvlText w:val="%5."/>
+      <w:lvlJc w:val="left"/>
+      <w:pPr>
+        <w:ind w:left="3600" w:hanging="360"/>
+      </w:pPr>
+    </w:lvl>
+    <w:lvl w:ilvl="5" w:tplc="0C09001B" w:tentative="1">
+      <w:start w:val="1"/>
+      <w:numFmt w:val="lowerRoman"/>
+      <w:lvlText w:val="%6."/>
+      <w:lvlJc w:val="right"/>
+      <w:pPr>
+        <w:ind w:left="4320" w:hanging="180"/>
+      </w:pPr>
+    </w:lvl>
+    <w:lvl w:ilvl="6" w:tplc="0C09000F" w:tentative="1">
+      <w:start w:val="1"/>
+      <w:numFmt w:val="decimal"/>
+      <w:lvlText w:val="%7."/>
+      <w:lvlJc w:val="left"/>
+      <w:pPr>
+        <w:ind w:left="5040" w:hanging="360"/>
+      </w:pPr>
+    </w:lvl>
+    <w:lvl w:ilvl="7" w:tplc="0C090019" w:tentative="1">
+      <w:start w:val="1"/>
+      <w:numFmt w:val="lowerLetter"/>
+      <w:lvlText w:val="%8."/>
+      <w:lvlJc w:val="left"/>
+      <w:pPr>
+        <w:ind w:left="5760" w:hanging="360"/>
+      </w:pPr>
+    </w:lvl>
+    <w:lvl w:ilvl="8" w:tplc="0C09001B" w:tentative="1">
+      <w:start w:val="1"/>
+      <w:numFmt w:val="lowerRoman"/>
+      <w:lvlText w:val="%9."/>
+      <w:lvlJc w:val="right"/>
+      <w:pPr>
+        <w:ind w:left="6480" w:hanging="180"/>
+      </w:pPr>
+    </w:lvl>
+  </w:abstractNum>
+  <w:abstractNum w:abstractNumId="1" w15:restartNumberingAfterBreak="0">
     <w:nsid w:val="2E25041A"/>
     <w:multiLevelType w:val="hybridMultilevel"/>
     <w:tmpl w:val="10166940"/>
@@ -280,6 +523,9 @@
     </w:lvl>
   </w:abstractNum>
   <w:num w:numId="1">
+    <w:abstractNumId w:val="1"/>
+  </w:num>
+  <w:num w:numId="2">
     <w:abstractNumId w:val="0"/>
   </w:num>
 </w:numbering>

</xml_diff>